<commit_message>
finally my final commit
</commit_message>
<xml_diff>
--- a/Documentation.docx
+++ b/Documentation.docx
@@ -5,7 +5,7 @@
     <w:p>
       <w:pPr>
         <w:spacing w:after="0" w:line="240" w:lineRule="auto"/>
-        <w:jc w:val="mediumKashida"/>
+        <w:jc w:val="lowKashida"/>
         <w:rPr>
           <w:rFonts w:asciiTheme="minorBidi" w:eastAsia="Times New Roman" w:hAnsiTheme="minorBidi"/>
           <w:sz w:val="32"/>
@@ -27,7 +27,7 @@
     <w:p>
       <w:pPr>
         <w:spacing w:after="0" w:line="240" w:lineRule="auto"/>
-        <w:jc w:val="mediumKashida"/>
+        <w:jc w:val="lowKashida"/>
         <w:rPr>
           <w:rFonts w:asciiTheme="minorBidi" w:eastAsia="Times New Roman" w:hAnsiTheme="minorBidi"/>
           <w:sz w:val="24"/>
@@ -44,7 +44,7 @@
           <w:numId w:val="1"/>
         </w:numPr>
         <w:spacing w:after="0" w:line="240" w:lineRule="auto"/>
-        <w:jc w:val="mediumKashida"/>
+        <w:jc w:val="lowKashida"/>
         <w:rPr>
           <w:rFonts w:asciiTheme="minorBidi" w:eastAsia="Times New Roman" w:hAnsiTheme="minorBidi"/>
           <w:color w:val="000000"/>
@@ -67,7 +67,7 @@
     <w:p>
       <w:pPr>
         <w:spacing w:after="0" w:line="240" w:lineRule="auto"/>
-        <w:jc w:val="mediumKashida"/>
+        <w:jc w:val="lowKashida"/>
         <w:rPr>
           <w:rFonts w:asciiTheme="minorBidi" w:eastAsia="Times New Roman" w:hAnsiTheme="minorBidi"/>
           <w:sz w:val="24"/>
@@ -80,7 +80,7 @@
       <w:pPr>
         <w:spacing w:after="0" w:line="240" w:lineRule="auto"/>
         <w:ind w:firstLine="720"/>
-        <w:jc w:val="both"/>
+        <w:jc w:val="lowKashida"/>
         <w:rPr>
           <w:rFonts w:asciiTheme="minorBidi" w:eastAsia="Times New Roman" w:hAnsiTheme="minorBidi"/>
           <w:sz w:val="24"/>
@@ -153,7 +153,7 @@
       <w:pPr>
         <w:spacing w:after="0" w:line="240" w:lineRule="auto"/>
         <w:ind w:firstLine="720"/>
-        <w:jc w:val="mediumKashida"/>
+        <w:jc w:val="lowKashida"/>
         <w:rPr>
           <w:rFonts w:asciiTheme="minorBidi" w:eastAsia="Times New Roman" w:hAnsiTheme="minorBidi"/>
           <w:color w:val="000000"/>
@@ -237,51 +237,29 @@
       <w:pPr>
         <w:spacing w:after="0" w:line="240" w:lineRule="auto"/>
         <w:ind w:firstLine="720"/>
-        <w:jc w:val="mediumKashida"/>
-        <w:rPr>
-          <w:rFonts w:asciiTheme="minorBidi" w:eastAsia="Times New Roman" w:hAnsiTheme="minorBidi"/>
-          <w:sz w:val="24"/>
-          <w:szCs w:val="24"/>
-          <w:lang w:eastAsia="en-GB"/>
-        </w:rPr>
-      </w:pPr>
-      <w:r>
-        <w:rPr>
-          <w:rFonts w:asciiTheme="minorBidi" w:eastAsia="Times New Roman" w:hAnsiTheme="minorBidi"/>
-          <w:color w:val="000000"/>
-          <w:sz w:val="24"/>
-          <w:szCs w:val="24"/>
-          <w:lang w:eastAsia="en-GB"/>
-        </w:rPr>
-        <w:t xml:space="preserve">I named the site Vegan Hero in order to transmit the message that no matter how little one does to reduce suffering of </w:t>
-      </w:r>
-      <w:proofErr w:type="gramStart"/>
-      <w:r>
-        <w:rPr>
-          <w:rFonts w:asciiTheme="minorBidi" w:eastAsia="Times New Roman" w:hAnsiTheme="minorBidi"/>
-          <w:color w:val="000000"/>
-          <w:sz w:val="24"/>
-          <w:szCs w:val="24"/>
-          <w:lang w:eastAsia="en-GB"/>
-        </w:rPr>
-        <w:t>animals,</w:t>
-      </w:r>
-      <w:proofErr w:type="gramEnd"/>
-      <w:r>
-        <w:rPr>
-          <w:rFonts w:asciiTheme="minorBidi" w:eastAsia="Times New Roman" w:hAnsiTheme="minorBidi"/>
-          <w:color w:val="000000"/>
-          <w:sz w:val="24"/>
-          <w:szCs w:val="24"/>
-          <w:lang w:eastAsia="en-GB"/>
-        </w:rPr>
-        <w:t xml:space="preserve"> they will see him or her as a hero. </w:t>
-      </w:r>
-    </w:p>
-    <w:p>
-      <w:pPr>
-        <w:spacing w:after="0" w:line="240" w:lineRule="auto"/>
-        <w:jc w:val="mediumKashida"/>
+        <w:jc w:val="lowKashida"/>
+        <w:rPr>
+          <w:rFonts w:asciiTheme="minorBidi" w:eastAsia="Times New Roman" w:hAnsiTheme="minorBidi"/>
+          <w:sz w:val="24"/>
+          <w:szCs w:val="24"/>
+          <w:lang w:eastAsia="en-GB"/>
+        </w:rPr>
+      </w:pPr>
+      <w:r>
+        <w:rPr>
+          <w:rFonts w:asciiTheme="minorBidi" w:eastAsia="Times New Roman" w:hAnsiTheme="minorBidi"/>
+          <w:color w:val="000000"/>
+          <w:sz w:val="24"/>
+          <w:szCs w:val="24"/>
+          <w:lang w:eastAsia="en-GB"/>
+        </w:rPr>
+        <w:t xml:space="preserve">I named the site Vegan Hero in order to transmit the message that no matter how little one does to reduce suffering of animals, they will see him or her as a hero. </w:t>
+      </w:r>
+    </w:p>
+    <w:p>
+      <w:pPr>
+        <w:spacing w:after="0" w:line="240" w:lineRule="auto"/>
+        <w:jc w:val="lowKashida"/>
         <w:rPr>
           <w:rFonts w:asciiTheme="minorBidi" w:eastAsia="Times New Roman" w:hAnsiTheme="minorBidi"/>
           <w:sz w:val="24"/>
@@ -298,7 +276,7 @@
           <w:numId w:val="1"/>
         </w:numPr>
         <w:spacing w:after="0" w:line="240" w:lineRule="auto"/>
-        <w:jc w:val="mediumKashida"/>
+        <w:jc w:val="lowKashida"/>
         <w:rPr>
           <w:rFonts w:asciiTheme="minorBidi" w:eastAsia="Times New Roman" w:hAnsiTheme="minorBidi"/>
           <w:color w:val="000000"/>
@@ -322,7 +300,7 @@
       <w:pPr>
         <w:spacing w:after="0" w:line="240" w:lineRule="auto"/>
         <w:ind w:firstLine="720"/>
-        <w:jc w:val="mediumKashida"/>
+        <w:jc w:val="lowKashida"/>
         <w:rPr>
           <w:rFonts w:asciiTheme="minorBidi" w:eastAsia="Times New Roman" w:hAnsiTheme="minorBidi"/>
           <w:sz w:val="24"/>
@@ -361,19 +339,19 @@
     <w:p>
       <w:pPr>
         <w:spacing w:after="0" w:line="240" w:lineRule="auto"/>
-        <w:jc w:val="mediumKashida"/>
-        <w:rPr>
-          <w:rFonts w:asciiTheme="minorBidi" w:eastAsia="Times New Roman" w:hAnsiTheme="minorBidi"/>
-          <w:sz w:val="24"/>
-          <w:szCs w:val="24"/>
-          <w:lang w:eastAsia="en-GB"/>
-        </w:rPr>
-      </w:pPr>
-    </w:p>
-    <w:p>
-      <w:pPr>
-        <w:spacing w:after="0" w:line="240" w:lineRule="auto"/>
-        <w:jc w:val="mediumKashida"/>
+        <w:jc w:val="lowKashida"/>
+        <w:rPr>
+          <w:rFonts w:asciiTheme="minorBidi" w:eastAsia="Times New Roman" w:hAnsiTheme="minorBidi"/>
+          <w:sz w:val="24"/>
+          <w:szCs w:val="24"/>
+          <w:lang w:eastAsia="en-GB"/>
+        </w:rPr>
+      </w:pPr>
+    </w:p>
+    <w:p>
+      <w:pPr>
+        <w:spacing w:after="0" w:line="240" w:lineRule="auto"/>
+        <w:jc w:val="lowKashida"/>
         <w:rPr>
           <w:rFonts w:asciiTheme="minorBidi" w:eastAsia="Times New Roman" w:hAnsiTheme="minorBidi"/>
           <w:sz w:val="24"/>
@@ -416,7 +394,7 @@
       <w:pPr>
         <w:spacing w:after="0" w:line="240" w:lineRule="auto"/>
         <w:ind w:firstLine="720"/>
-        <w:jc w:val="mediumKashida"/>
+        <w:jc w:val="lowKashida"/>
         <w:rPr>
           <w:rFonts w:asciiTheme="minorBidi" w:eastAsia="Times New Roman" w:hAnsiTheme="minorBidi"/>
           <w:sz w:val="24"/>
@@ -478,7 +456,7 @@
     <w:p>
       <w:pPr>
         <w:spacing w:after="0" w:line="240" w:lineRule="auto"/>
-        <w:jc w:val="mediumKashida"/>
+        <w:jc w:val="lowKashida"/>
         <w:rPr>
           <w:rFonts w:asciiTheme="minorBidi" w:eastAsia="Times New Roman" w:hAnsiTheme="minorBidi"/>
           <w:sz w:val="24"/>
@@ -510,7 +488,7 @@
     <w:p>
       <w:pPr>
         <w:spacing w:after="0" w:line="240" w:lineRule="auto"/>
-        <w:jc w:val="mediumKashida"/>
+        <w:jc w:val="lowKashida"/>
         <w:rPr>
           <w:rFonts w:asciiTheme="minorBidi" w:eastAsia="Times New Roman" w:hAnsiTheme="minorBidi"/>
           <w:sz w:val="24"/>
@@ -542,7 +520,7 @@
     <w:p>
       <w:pPr>
         <w:spacing w:after="0" w:line="240" w:lineRule="auto"/>
-        <w:jc w:val="mediumKashida"/>
+        <w:jc w:val="lowKashida"/>
         <w:rPr>
           <w:rFonts w:asciiTheme="minorBidi" w:eastAsia="Times New Roman" w:hAnsiTheme="minorBidi"/>
           <w:sz w:val="24"/>
@@ -574,7 +552,7 @@
     <w:p>
       <w:pPr>
         <w:spacing w:after="0" w:line="240" w:lineRule="auto"/>
-        <w:jc w:val="mediumKashida"/>
+        <w:jc w:val="lowKashida"/>
         <w:rPr>
           <w:rFonts w:asciiTheme="minorBidi" w:eastAsia="Times New Roman" w:hAnsiTheme="minorBidi"/>
           <w:sz w:val="24"/>
@@ -607,7 +585,7 @@
       <w:pPr>
         <w:spacing w:after="0" w:line="240" w:lineRule="auto"/>
         <w:ind w:firstLine="720"/>
-        <w:jc w:val="mediumKashida"/>
+        <w:jc w:val="lowKashida"/>
         <w:rPr>
           <w:rFonts w:asciiTheme="minorBidi" w:eastAsia="Times New Roman" w:hAnsiTheme="minorBidi"/>
           <w:color w:val="000000"/>
@@ -671,7 +649,7 @@
       <w:pPr>
         <w:spacing w:after="0" w:line="240" w:lineRule="auto"/>
         <w:ind w:firstLine="720"/>
-        <w:jc w:val="mediumKashida"/>
+        <w:jc w:val="lowKashida"/>
         <w:rPr>
           <w:rFonts w:asciiTheme="minorBidi" w:eastAsia="Times New Roman" w:hAnsiTheme="minorBidi"/>
           <w:color w:val="000000"/>
@@ -755,7 +733,7 @@
       <w:pPr>
         <w:spacing w:after="0" w:line="240" w:lineRule="auto"/>
         <w:ind w:firstLine="720"/>
-        <w:jc w:val="mediumKashida"/>
+        <w:jc w:val="lowKashida"/>
         <w:rPr>
           <w:rFonts w:asciiTheme="minorBidi" w:eastAsia="Times New Roman" w:hAnsiTheme="minorBidi"/>
           <w:sz w:val="24"/>
@@ -787,19 +765,19 @@
     <w:p>
       <w:pPr>
         <w:spacing w:after="0" w:line="240" w:lineRule="auto"/>
-        <w:jc w:val="mediumKashida"/>
-        <w:rPr>
-          <w:rFonts w:asciiTheme="minorBidi" w:eastAsia="Times New Roman" w:hAnsiTheme="minorBidi"/>
-          <w:sz w:val="24"/>
-          <w:szCs w:val="24"/>
-          <w:lang w:eastAsia="en-GB"/>
-        </w:rPr>
-      </w:pPr>
-    </w:p>
-    <w:p>
-      <w:pPr>
-        <w:spacing w:after="0" w:line="240" w:lineRule="auto"/>
-        <w:jc w:val="mediumKashida"/>
+        <w:jc w:val="lowKashida"/>
+        <w:rPr>
+          <w:rFonts w:asciiTheme="minorBidi" w:eastAsia="Times New Roman" w:hAnsiTheme="minorBidi"/>
+          <w:sz w:val="24"/>
+          <w:szCs w:val="24"/>
+          <w:lang w:eastAsia="en-GB"/>
+        </w:rPr>
+      </w:pPr>
+    </w:p>
+    <w:p>
+      <w:pPr>
+        <w:spacing w:after="0" w:line="240" w:lineRule="auto"/>
+        <w:jc w:val="lowKashida"/>
         <w:rPr>
           <w:rFonts w:asciiTheme="minorBidi" w:eastAsia="Times New Roman" w:hAnsiTheme="minorBidi"/>
           <w:sz w:val="24"/>
@@ -822,14 +800,64 @@
       <w:pPr>
         <w:spacing w:after="0" w:line="240" w:lineRule="auto"/>
         <w:ind w:firstLine="720"/>
-        <w:jc w:val="mediumKashida"/>
-        <w:rPr>
-          <w:rFonts w:asciiTheme="minorBidi" w:eastAsia="Times New Roman" w:hAnsiTheme="minorBidi"/>
-          <w:sz w:val="24"/>
-          <w:szCs w:val="24"/>
-          <w:lang w:eastAsia="en-GB"/>
-        </w:rPr>
-      </w:pPr>
+        <w:jc w:val="lowKashida"/>
+        <w:rPr>
+          <w:rFonts w:asciiTheme="minorBidi" w:eastAsia="Times New Roman" w:hAnsiTheme="minorBidi"/>
+          <w:sz w:val="24"/>
+          <w:szCs w:val="24"/>
+          <w:lang w:eastAsia="en-GB"/>
+        </w:rPr>
+      </w:pPr>
+      <w:r>
+        <w:rPr>
+          <w:rFonts w:asciiTheme="minorBidi" w:eastAsia="Times New Roman" w:hAnsiTheme="minorBidi"/>
+          <w:color w:val="000000"/>
+          <w:sz w:val="24"/>
+          <w:szCs w:val="24"/>
+          <w:lang w:eastAsia="en-GB"/>
+        </w:rPr>
+        <w:t>To ensure accessibility, I have used the “alt” attribute on images</w:t>
+      </w:r>
+      <w:r>
+        <w:rPr>
+          <w:rFonts w:asciiTheme="minorBidi" w:eastAsia="Times New Roman" w:hAnsiTheme="minorBidi"/>
+          <w:color w:val="000000"/>
+          <w:sz w:val="24"/>
+          <w:szCs w:val="24"/>
+          <w:lang w:eastAsia="en-GB"/>
+        </w:rPr>
+        <w:t xml:space="preserve"> and provided a description</w:t>
+      </w:r>
+      <w:r>
+        <w:rPr>
+          <w:rFonts w:asciiTheme="minorBidi" w:eastAsia="Times New Roman" w:hAnsiTheme="minorBidi"/>
+          <w:color w:val="000000"/>
+          <w:sz w:val="24"/>
+          <w:szCs w:val="24"/>
+          <w:lang w:eastAsia="en-GB"/>
+        </w:rPr>
+        <w:t>, I made sure the text on the site was clear to read and in appropriate contrast to the background, I have used descriptive link</w:t>
+      </w:r>
+      <w:r>
+        <w:rPr>
+          <w:rFonts w:asciiTheme="minorBidi" w:eastAsia="Times New Roman" w:hAnsiTheme="minorBidi"/>
+          <w:color w:val="000000"/>
+          <w:sz w:val="24"/>
+          <w:szCs w:val="24"/>
+          <w:lang w:eastAsia="en-GB"/>
+        </w:rPr>
+        <w:t>s</w:t>
+      </w:r>
+      <w:r>
+        <w:rPr>
+          <w:rFonts w:asciiTheme="minorBidi" w:eastAsia="Times New Roman" w:hAnsiTheme="minorBidi"/>
+          <w:color w:val="000000"/>
+          <w:sz w:val="24"/>
+          <w:szCs w:val="24"/>
+          <w:lang w:eastAsia="en-GB"/>
+        </w:rPr>
+        <w:t xml:space="preserve">, so that users understand </w:t>
+      </w:r>
       <w:r>
         <w:rPr>
           <w:rFonts w:asciiTheme="minorBidi" w:eastAsia="Times New Roman" w:hAnsiTheme="minorBidi"/>
@@ -839,65 +867,25 @@
           <w:lang w:eastAsia="en-GB"/>
         </w:rPr>
         <w:lastRenderedPageBreak/>
-        <w:t>To ensure accessibility, I have used the “alt” attribute on images</w:t>
-      </w:r>
-      <w:r>
-        <w:rPr>
-          <w:rFonts w:asciiTheme="minorBidi" w:eastAsia="Times New Roman" w:hAnsiTheme="minorBidi"/>
-          <w:color w:val="000000"/>
-          <w:sz w:val="24"/>
-          <w:szCs w:val="24"/>
-          <w:lang w:eastAsia="en-GB"/>
-        </w:rPr>
-        <w:t xml:space="preserve"> and provided a description</w:t>
-      </w:r>
-      <w:r>
-        <w:rPr>
-          <w:rFonts w:asciiTheme="minorBidi" w:eastAsia="Times New Roman" w:hAnsiTheme="minorBidi"/>
-          <w:color w:val="000000"/>
-          <w:sz w:val="24"/>
-          <w:szCs w:val="24"/>
-          <w:lang w:eastAsia="en-GB"/>
-        </w:rPr>
-        <w:t>, I made sure the text on the site was clear to read and in appropriate contrast to the background, I have used descriptive link</w:t>
-      </w:r>
-      <w:r>
-        <w:rPr>
-          <w:rFonts w:asciiTheme="minorBidi" w:eastAsia="Times New Roman" w:hAnsiTheme="minorBidi"/>
-          <w:color w:val="000000"/>
-          <w:sz w:val="24"/>
-          <w:szCs w:val="24"/>
-          <w:lang w:eastAsia="en-GB"/>
-        </w:rPr>
-        <w:t>s</w:t>
-      </w:r>
-      <w:r>
-        <w:rPr>
-          <w:rFonts w:asciiTheme="minorBidi" w:eastAsia="Times New Roman" w:hAnsiTheme="minorBidi"/>
-          <w:color w:val="000000"/>
-          <w:sz w:val="24"/>
-          <w:szCs w:val="24"/>
-          <w:lang w:eastAsia="en-GB"/>
-        </w:rPr>
-        <w:t>, so that users understand where the links will take them, I have tested the site to be accessible only through the keyboard, that is without the use of a mouse, I have used header tags to structure the content, I have used labels for the form that asks for data from the users.</w:t>
-      </w:r>
-    </w:p>
-    <w:p>
-      <w:pPr>
-        <w:spacing w:after="0" w:line="240" w:lineRule="auto"/>
-        <w:jc w:val="mediumKashida"/>
-        <w:rPr>
-          <w:rFonts w:asciiTheme="minorBidi" w:eastAsia="Times New Roman" w:hAnsiTheme="minorBidi"/>
-          <w:sz w:val="24"/>
-          <w:szCs w:val="24"/>
-          <w:lang w:eastAsia="en-GB"/>
-        </w:rPr>
-      </w:pPr>
-    </w:p>
-    <w:p>
-      <w:pPr>
-        <w:spacing w:after="0" w:line="240" w:lineRule="auto"/>
-        <w:jc w:val="mediumKashida"/>
+        <w:t>where the links will take them, I have tested the site to be accessible only through the keyboard, that is without the use of a mouse, I have used header tags to structure the content, I have used labels for the form that asks for data from the users.</w:t>
+      </w:r>
+    </w:p>
+    <w:p>
+      <w:pPr>
+        <w:spacing w:after="0" w:line="240" w:lineRule="auto"/>
+        <w:jc w:val="lowKashida"/>
+        <w:rPr>
+          <w:rFonts w:asciiTheme="minorBidi" w:eastAsia="Times New Roman" w:hAnsiTheme="minorBidi"/>
+          <w:sz w:val="24"/>
+          <w:szCs w:val="24"/>
+          <w:lang w:eastAsia="en-GB"/>
+        </w:rPr>
+      </w:pPr>
+    </w:p>
+    <w:p>
+      <w:pPr>
+        <w:spacing w:after="0" w:line="240" w:lineRule="auto"/>
+        <w:jc w:val="lowKashida"/>
         <w:rPr>
           <w:rFonts w:asciiTheme="minorBidi" w:eastAsia="Times New Roman" w:hAnsiTheme="minorBidi"/>
           <w:sz w:val="24"/>
@@ -920,7 +908,7 @@
       <w:pPr>
         <w:spacing w:after="0" w:line="240" w:lineRule="auto"/>
         <w:ind w:firstLine="720"/>
-        <w:jc w:val="mediumKashida"/>
+        <w:jc w:val="lowKashida"/>
         <w:rPr>
           <w:rFonts w:asciiTheme="minorBidi" w:eastAsia="Times New Roman" w:hAnsiTheme="minorBidi"/>
           <w:sz w:val="24"/>
@@ -956,7 +944,7 @@
       <w:pPr>
         <w:spacing w:after="0" w:line="240" w:lineRule="auto"/>
         <w:ind w:firstLine="720"/>
-        <w:jc w:val="mediumKashida"/>
+        <w:jc w:val="lowKashida"/>
         <w:rPr>
           <w:rFonts w:asciiTheme="minorBidi" w:eastAsia="Times New Roman" w:hAnsiTheme="minorBidi"/>
           <w:color w:val="000000"/>
@@ -980,7 +968,7 @@
       <w:pPr>
         <w:spacing w:after="0" w:line="240" w:lineRule="auto"/>
         <w:ind w:firstLine="720"/>
-        <w:jc w:val="mediumKashida"/>
+        <w:jc w:val="lowKashida"/>
         <w:rPr>
           <w:rFonts w:asciiTheme="minorBidi" w:eastAsia="Times New Roman" w:hAnsiTheme="minorBidi"/>
           <w:sz w:val="24"/>
@@ -1003,7 +991,7 @@
       <w:pPr>
         <w:spacing w:after="0" w:line="240" w:lineRule="auto"/>
         <w:ind w:firstLine="720"/>
-        <w:jc w:val="mediumKashida"/>
+        <w:jc w:val="lowKashida"/>
         <w:rPr>
           <w:rFonts w:asciiTheme="minorBidi" w:eastAsia="Times New Roman" w:hAnsiTheme="minorBidi"/>
           <w:sz w:val="24"/>
@@ -1026,7 +1014,7 @@
       <w:pPr>
         <w:spacing w:after="0" w:line="240" w:lineRule="auto"/>
         <w:ind w:firstLine="720"/>
-        <w:jc w:val="mediumKashida"/>
+        <w:jc w:val="lowKashida"/>
         <w:rPr>
           <w:rFonts w:asciiTheme="minorBidi" w:eastAsia="Times New Roman" w:hAnsiTheme="minorBidi"/>
           <w:sz w:val="24"/>
@@ -1048,19 +1036,19 @@
     <w:p>
       <w:pPr>
         <w:spacing w:after="0" w:line="240" w:lineRule="auto"/>
-        <w:jc w:val="mediumKashida"/>
-        <w:rPr>
-          <w:rFonts w:asciiTheme="minorBidi" w:eastAsia="Times New Roman" w:hAnsiTheme="minorBidi"/>
-          <w:sz w:val="24"/>
-          <w:szCs w:val="24"/>
-          <w:lang w:eastAsia="en-GB"/>
-        </w:rPr>
-      </w:pPr>
-    </w:p>
-    <w:p>
-      <w:pPr>
-        <w:spacing w:after="0" w:line="240" w:lineRule="auto"/>
-        <w:jc w:val="mediumKashida"/>
+        <w:jc w:val="lowKashida"/>
+        <w:rPr>
+          <w:rFonts w:asciiTheme="minorBidi" w:eastAsia="Times New Roman" w:hAnsiTheme="minorBidi"/>
+          <w:sz w:val="24"/>
+          <w:szCs w:val="24"/>
+          <w:lang w:eastAsia="en-GB"/>
+        </w:rPr>
+      </w:pPr>
+    </w:p>
+    <w:p>
+      <w:pPr>
+        <w:spacing w:after="0" w:line="240" w:lineRule="auto"/>
+        <w:jc w:val="lowKashida"/>
         <w:rPr>
           <w:rFonts w:asciiTheme="minorBidi" w:eastAsia="Times New Roman" w:hAnsiTheme="minorBidi"/>
           <w:sz w:val="24"/>
@@ -1083,7 +1071,7 @@
       <w:pPr>
         <w:spacing w:after="0" w:line="240" w:lineRule="auto"/>
         <w:ind w:firstLine="720"/>
-        <w:jc w:val="mediumKashida"/>
+        <w:jc w:val="lowKashida"/>
         <w:rPr>
           <w:rFonts w:asciiTheme="minorBidi" w:eastAsia="Times New Roman" w:hAnsiTheme="minorBidi"/>
           <w:sz w:val="24"/>
@@ -1105,19 +1093,19 @@
     <w:p>
       <w:pPr>
         <w:spacing w:after="0" w:line="240" w:lineRule="auto"/>
-        <w:jc w:val="mediumKashida"/>
-        <w:rPr>
-          <w:rFonts w:asciiTheme="minorBidi" w:eastAsia="Times New Roman" w:hAnsiTheme="minorBidi"/>
-          <w:sz w:val="24"/>
-          <w:szCs w:val="24"/>
-          <w:lang w:eastAsia="en-GB"/>
-        </w:rPr>
-      </w:pPr>
-    </w:p>
-    <w:p>
-      <w:pPr>
-        <w:spacing w:after="0" w:line="240" w:lineRule="auto"/>
-        <w:jc w:val="mediumKashida"/>
+        <w:jc w:val="lowKashida"/>
+        <w:rPr>
+          <w:rFonts w:asciiTheme="minorBidi" w:eastAsia="Times New Roman" w:hAnsiTheme="minorBidi"/>
+          <w:sz w:val="24"/>
+          <w:szCs w:val="24"/>
+          <w:lang w:eastAsia="en-GB"/>
+        </w:rPr>
+      </w:pPr>
+    </w:p>
+    <w:p>
+      <w:pPr>
+        <w:spacing w:after="0" w:line="240" w:lineRule="auto"/>
+        <w:jc w:val="lowKashida"/>
         <w:rPr>
           <w:rFonts w:asciiTheme="minorBidi" w:eastAsia="Times New Roman" w:hAnsiTheme="minorBidi"/>
           <w:sz w:val="24"/>
@@ -1140,7 +1128,7 @@
       <w:pPr>
         <w:spacing w:after="0" w:line="240" w:lineRule="auto"/>
         <w:ind w:firstLine="720"/>
-        <w:jc w:val="mediumKashida"/>
+        <w:jc w:val="lowKashida"/>
         <w:rPr>
           <w:rFonts w:asciiTheme="minorBidi" w:eastAsia="Times New Roman" w:hAnsiTheme="minorBidi"/>
           <w:sz w:val="24"/>
@@ -1163,7 +1151,7 @@
       <w:pPr>
         <w:spacing w:after="0" w:line="240" w:lineRule="auto"/>
         <w:ind w:firstLine="720"/>
-        <w:jc w:val="mediumKashida"/>
+        <w:jc w:val="lowKashida"/>
         <w:rPr>
           <w:rFonts w:asciiTheme="minorBidi" w:eastAsia="Times New Roman" w:hAnsiTheme="minorBidi"/>
           <w:sz w:val="24"/>
@@ -1206,7 +1194,7 @@
       <w:pPr>
         <w:spacing w:after="0" w:line="240" w:lineRule="auto"/>
         <w:ind w:firstLine="720"/>
-        <w:jc w:val="mediumKashida"/>
+        <w:jc w:val="lowKashida"/>
         <w:rPr>
           <w:rFonts w:asciiTheme="minorBidi" w:eastAsia="Times New Roman" w:hAnsiTheme="minorBidi"/>
           <w:sz w:val="24"/>
@@ -1299,7 +1287,7 @@
       <w:pPr>
         <w:spacing w:after="0" w:line="240" w:lineRule="auto"/>
         <w:ind w:firstLine="720"/>
-        <w:jc w:val="mediumKashida"/>
+        <w:jc w:val="lowKashida"/>
         <w:rPr>
           <w:rFonts w:asciiTheme="minorBidi" w:eastAsia="Times New Roman" w:hAnsiTheme="minorBidi"/>
           <w:color w:val="000000"/>
@@ -1323,7 +1311,149 @@
       <w:pPr>
         <w:spacing w:after="0" w:line="240" w:lineRule="auto"/>
         <w:ind w:firstLine="720"/>
-        <w:jc w:val="mediumKashida"/>
+        <w:jc w:val="lowKashida"/>
+        <w:rPr>
+          <w:rFonts w:asciiTheme="minorBidi" w:eastAsia="Times New Roman" w:hAnsiTheme="minorBidi"/>
+          <w:color w:val="000000"/>
+          <w:sz w:val="24"/>
+          <w:szCs w:val="24"/>
+          <w:lang w:eastAsia="en-GB"/>
+        </w:rPr>
+      </w:pPr>
+      <w:r>
+        <w:rPr>
+          <w:rFonts w:asciiTheme="minorBidi" w:eastAsia="Times New Roman" w:hAnsiTheme="minorBidi"/>
+          <w:color w:val="000000"/>
+          <w:sz w:val="24"/>
+          <w:szCs w:val="24"/>
+          <w:lang w:eastAsia="en-GB"/>
+        </w:rPr>
+        <w:t xml:space="preserve">Validating user input was somewhat of a challenge. In the calculator part, users were prevented from using letters or other symbols by the “type” attribute of the input field. However, they could still input numbers less than 0. I also had to make sure that the class for styling the results was </w:t>
+      </w:r>
+      <w:r>
+        <w:rPr>
+          <w:rFonts w:asciiTheme="minorBidi" w:eastAsia="Times New Roman" w:hAnsiTheme="minorBidi"/>
+          <w:color w:val="000000"/>
+          <w:sz w:val="24"/>
+          <w:szCs w:val="24"/>
+          <w:lang w:eastAsia="en-GB"/>
+        </w:rPr>
+        <w:t>enabled</w:t>
+      </w:r>
+      <w:r>
+        <w:rPr>
+          <w:rFonts w:asciiTheme="minorBidi" w:eastAsia="Times New Roman" w:hAnsiTheme="minorBidi"/>
+          <w:color w:val="000000"/>
+          <w:sz w:val="24"/>
+          <w:szCs w:val="24"/>
+          <w:lang w:eastAsia="en-GB"/>
+        </w:rPr>
+        <w:t xml:space="preserve"> only if </w:t>
+      </w:r>
+      <w:r>
+        <w:rPr>
+          <w:rFonts w:asciiTheme="minorBidi" w:eastAsia="Times New Roman" w:hAnsiTheme="minorBidi"/>
+          <w:color w:val="000000"/>
+          <w:sz w:val="24"/>
+          <w:szCs w:val="24"/>
+          <w:lang w:eastAsia="en-GB"/>
+        </w:rPr>
+        <w:t xml:space="preserve">there were </w:t>
+      </w:r>
+      <w:r>
+        <w:rPr>
+          <w:rFonts w:asciiTheme="minorBidi" w:eastAsia="Times New Roman" w:hAnsiTheme="minorBidi"/>
+          <w:color w:val="000000"/>
+          <w:sz w:val="24"/>
+          <w:szCs w:val="24"/>
+          <w:lang w:eastAsia="en-GB"/>
+        </w:rPr>
+        <w:t>any values entered.</w:t>
+      </w:r>
+    </w:p>
+    <w:p>
+      <w:pPr>
+        <w:pStyle w:val="HTMLPreformatted"/>
+        <w:textAlignment w:val="baseline"/>
+        <w:rPr>
+          <w:rFonts w:ascii="Consolas" w:hAnsi="Consolas"/>
+        </w:rPr>
+      </w:pPr>
+      <w:r>
+        <w:rPr>
+          <w:rFonts w:asciiTheme="minorBidi" w:hAnsiTheme="minorBidi"/>
+          <w:color w:val="000000"/>
+          <w:sz w:val="24"/>
+          <w:szCs w:val="24"/>
+        </w:rPr>
+        <w:t>Positioning and layout required a lot of trial and error. I also had to deal with browser compatibility. Although I am a Mozilla user, I tested mainly in Chrome, as it is the most popular browser. For example, the bullet points for lists would not appear close to the text without the command “</w:t>
+      </w:r>
+      <w:r>
+        <w:rPr>
+          <w:rFonts w:asciiTheme="minorBidi" w:hAnsiTheme="minorBidi" w:cstheme="minorBidi"/>
+          <w:sz w:val="24"/>
+          <w:szCs w:val="24"/>
+          <w:bdr w:val="none" w:sz="0" w:space="0" w:color="auto" w:frame="1"/>
+        </w:rPr>
+        <w:t>list-style-position:inside;</w:t>
+      </w:r>
+      <w:r>
+        <w:rPr>
+          <w:rFonts w:asciiTheme="minorBidi" w:hAnsiTheme="minorBidi" w:cstheme="minorBidi"/>
+          <w:sz w:val="24"/>
+          <w:szCs w:val="24"/>
+          <w:bdr w:val="none" w:sz="0" w:space="0" w:color="auto" w:frame="1"/>
+        </w:rPr>
+        <w:t>”</w:t>
+      </w:r>
+      <w:r>
+        <w:rPr>
+          <w:rFonts w:asciiTheme="minorBidi" w:hAnsiTheme="minorBidi" w:cstheme="minorBidi"/>
+          <w:sz w:val="24"/>
+          <w:szCs w:val="24"/>
+          <w:bdr w:val="none" w:sz="0" w:space="0" w:color="auto" w:frame="1"/>
+        </w:rPr>
+        <w:t xml:space="preserve"> for Chrome.</w:t>
+      </w:r>
+    </w:p>
+    <w:p>
+      <w:pPr>
+        <w:spacing w:after="0" w:line="240" w:lineRule="auto"/>
+        <w:ind w:firstLine="720"/>
+        <w:jc w:val="lowKashida"/>
+        <w:rPr>
+          <w:rFonts w:asciiTheme="minorBidi" w:eastAsia="Times New Roman" w:hAnsiTheme="minorBidi"/>
+          <w:sz w:val="24"/>
+          <w:szCs w:val="24"/>
+          <w:lang w:eastAsia="en-GB"/>
+        </w:rPr>
+      </w:pPr>
+      <w:r>
+        <w:rPr>
+          <w:rFonts w:asciiTheme="minorBidi" w:eastAsia="Times New Roman" w:hAnsiTheme="minorBidi"/>
+          <w:color w:val="000000"/>
+          <w:sz w:val="24"/>
+          <w:szCs w:val="24"/>
+          <w:lang w:eastAsia="en-GB"/>
+        </w:rPr>
+        <w:t xml:space="preserve"> </w:t>
+      </w:r>
+      <w:r>
+        <w:rPr>
+          <w:rFonts w:asciiTheme="minorBidi" w:eastAsia="Times New Roman" w:hAnsiTheme="minorBidi"/>
+          <w:color w:val="000000"/>
+          <w:sz w:val="24"/>
+          <w:szCs w:val="24"/>
+          <w:lang w:eastAsia="en-GB"/>
+        </w:rPr>
+        <w:t xml:space="preserve"> </w:t>
+      </w:r>
+    </w:p>
+    <w:p>
+      <w:pPr>
+        <w:spacing w:after="0" w:line="240" w:lineRule="auto"/>
+        <w:ind w:firstLine="720"/>
+        <w:jc w:val="lowKashida"/>
         <w:rPr>
           <w:rFonts w:asciiTheme="minorBidi" w:eastAsia="Times New Roman" w:hAnsiTheme="minorBidi"/>
           <w:sz w:val="24"/>
@@ -1340,70 +1470,270 @@
           <w:lang w:eastAsia="en-GB"/>
         </w:rPr>
         <w:lastRenderedPageBreak/>
-        <w:t xml:space="preserve">Validating user input was somewhat of a challenge. In the calculator part, users were prevented from using letters or other symbols by the “type” attribute of the input field. However, they could still input numbers less than 0. I also had to make sure that the class for styling the results was </w:t>
-      </w:r>
-      <w:r>
-        <w:rPr>
-          <w:rFonts w:asciiTheme="minorBidi" w:eastAsia="Times New Roman" w:hAnsiTheme="minorBidi"/>
-          <w:color w:val="000000"/>
-          <w:sz w:val="24"/>
-          <w:szCs w:val="24"/>
-          <w:lang w:eastAsia="en-GB"/>
-        </w:rPr>
-        <w:t>enabled</w:t>
-      </w:r>
-      <w:r>
-        <w:rPr>
-          <w:rFonts w:asciiTheme="minorBidi" w:eastAsia="Times New Roman" w:hAnsiTheme="minorBidi"/>
-          <w:color w:val="000000"/>
-          <w:sz w:val="24"/>
-          <w:szCs w:val="24"/>
-          <w:lang w:eastAsia="en-GB"/>
-        </w:rPr>
-        <w:t xml:space="preserve"> only if </w:t>
-      </w:r>
-      <w:r>
-        <w:rPr>
-          <w:rFonts w:asciiTheme="minorBidi" w:eastAsia="Times New Roman" w:hAnsiTheme="minorBidi"/>
-          <w:color w:val="000000"/>
-          <w:sz w:val="24"/>
-          <w:szCs w:val="24"/>
-          <w:lang w:eastAsia="en-GB"/>
-        </w:rPr>
-        <w:t xml:space="preserve">there were </w:t>
-      </w:r>
-      <w:r>
-        <w:rPr>
-          <w:rFonts w:asciiTheme="minorBidi" w:eastAsia="Times New Roman" w:hAnsiTheme="minorBidi"/>
-          <w:color w:val="000000"/>
-          <w:sz w:val="24"/>
-          <w:szCs w:val="24"/>
-          <w:lang w:eastAsia="en-GB"/>
-        </w:rPr>
-        <w:t xml:space="preserve">any values entered. </w:t>
+        <w:t>I tested the site for multiple screen sizes by using the Chrome developer tools. There are a multitude of devices and I could not develop for all of them, I just limited myself to adjust my site to the most popular phone sizes.</w:t>
+      </w:r>
+      <w:r>
+        <w:rPr>
+          <w:rFonts w:asciiTheme="minorBidi" w:eastAsia="Times New Roman" w:hAnsiTheme="minorBidi"/>
+          <w:color w:val="000000"/>
+          <w:sz w:val="24"/>
+          <w:szCs w:val="24"/>
+          <w:lang w:eastAsia="en-GB"/>
+        </w:rPr>
+        <w:t xml:space="preserve"> </w:t>
+      </w:r>
+      <w:r>
+        <w:rPr>
+          <w:rFonts w:asciiTheme="minorBidi" w:eastAsia="Times New Roman" w:hAnsiTheme="minorBidi"/>
+          <w:color w:val="000000"/>
+          <w:sz w:val="24"/>
+          <w:szCs w:val="24"/>
+          <w:lang w:eastAsia="en-GB"/>
+        </w:rPr>
+        <w:t xml:space="preserve">I set the media screen breakpoint at 480px as this is the size of an iPhone, one of the most popular phones in the UK. </w:t>
+      </w:r>
+      <w:r>
+        <w:rPr>
+          <w:rFonts w:asciiTheme="minorBidi" w:eastAsia="Times New Roman" w:hAnsiTheme="minorBidi"/>
+          <w:color w:val="000000"/>
+          <w:sz w:val="24"/>
+          <w:szCs w:val="24"/>
+          <w:lang w:eastAsia="en-GB"/>
+        </w:rPr>
+        <w:t>I chose a desktop-first implementation as I found it easier to adapt it to mobile than the other way around, to present all the information on a large screen and then cut out any unnecessary parts for the mobile version.</w:t>
       </w:r>
     </w:p>
     <w:p>
       <w:pPr>
         <w:spacing w:after="0" w:line="240" w:lineRule="auto"/>
         <w:ind w:firstLine="720"/>
-        <w:jc w:val="mediumKashida"/>
-        <w:rPr>
-          <w:rFonts w:asciiTheme="minorBidi" w:eastAsia="Times New Roman" w:hAnsiTheme="minorBidi"/>
-          <w:sz w:val="24"/>
-          <w:szCs w:val="24"/>
-          <w:lang w:eastAsia="en-GB"/>
-        </w:rPr>
-      </w:pPr>
-      <w:r>
-        <w:rPr>
-          <w:rFonts w:asciiTheme="minorBidi" w:eastAsia="Times New Roman" w:hAnsiTheme="minorBidi"/>
-          <w:color w:val="000000"/>
-          <w:sz w:val="24"/>
-          <w:szCs w:val="24"/>
-          <w:lang w:eastAsia="en-GB"/>
-        </w:rPr>
-        <w:t>I tested the site for multiple screen sizes by using the Chrome developer tools. There are a multitude of devices and I could not develop for all of them, I just limited myself to adjust my site to the most popular phone sizes.</w:t>
+        <w:jc w:val="lowKashida"/>
+        <w:rPr>
+          <w:rFonts w:asciiTheme="minorBidi" w:eastAsia="Times New Roman" w:hAnsiTheme="minorBidi"/>
+          <w:sz w:val="24"/>
+          <w:szCs w:val="24"/>
+          <w:lang w:eastAsia="en-GB"/>
+        </w:rPr>
+      </w:pPr>
+      <w:r>
+        <w:rPr>
+          <w:rFonts w:asciiTheme="minorBidi" w:eastAsia="Times New Roman" w:hAnsiTheme="minorBidi"/>
+          <w:color w:val="000000"/>
+          <w:sz w:val="24"/>
+          <w:szCs w:val="24"/>
+          <w:lang w:eastAsia="en-GB"/>
+        </w:rPr>
+        <w:t xml:space="preserve">I designed my site with minimalism and simplicity in mind. I wanted to transmit simple ideas and I wanted a simple framework to deliver them. I kept the </w:t>
+      </w:r>
+      <w:r>
+        <w:rPr>
+          <w:rFonts w:asciiTheme="minorBidi" w:eastAsia="Times New Roman" w:hAnsiTheme="minorBidi"/>
+          <w:color w:val="000000"/>
+          <w:sz w:val="24"/>
+          <w:szCs w:val="24"/>
+          <w:lang w:eastAsia="en-GB"/>
+        </w:rPr>
+        <w:t>colour</w:t>
+      </w:r>
+      <w:r>
+        <w:rPr>
+          <w:rFonts w:asciiTheme="minorBidi" w:eastAsia="Times New Roman" w:hAnsiTheme="minorBidi"/>
+          <w:color w:val="000000"/>
+          <w:sz w:val="24"/>
+          <w:szCs w:val="24"/>
+          <w:lang w:eastAsia="en-GB"/>
+        </w:rPr>
+        <w:t xml:space="preserve"> scheme very simple but also meaningful, it is based on the vegan flag and reinforce</w:t>
+      </w:r>
+      <w:r>
+        <w:rPr>
+          <w:rFonts w:asciiTheme="minorBidi" w:eastAsia="Times New Roman" w:hAnsiTheme="minorBidi"/>
+          <w:color w:val="000000"/>
+          <w:sz w:val="24"/>
+          <w:szCs w:val="24"/>
+          <w:lang w:eastAsia="en-GB"/>
+        </w:rPr>
+        <w:t>s</w:t>
+      </w:r>
+      <w:r>
+        <w:rPr>
+          <w:rFonts w:asciiTheme="minorBidi" w:eastAsia="Times New Roman" w:hAnsiTheme="minorBidi"/>
+          <w:color w:val="000000"/>
+          <w:sz w:val="24"/>
+          <w:szCs w:val="24"/>
+          <w:lang w:eastAsia="en-GB"/>
+        </w:rPr>
+        <w:t xml:space="preserve"> the message</w:t>
+      </w:r>
+      <w:r>
+        <w:rPr>
+          <w:rFonts w:asciiTheme="minorBidi" w:eastAsia="Times New Roman" w:hAnsiTheme="minorBidi"/>
+          <w:color w:val="000000"/>
+          <w:sz w:val="24"/>
+          <w:szCs w:val="24"/>
+          <w:lang w:eastAsia="en-GB"/>
+        </w:rPr>
+        <w:t xml:space="preserve"> of veganism</w:t>
+      </w:r>
+      <w:r>
+        <w:rPr>
+          <w:rFonts w:asciiTheme="minorBidi" w:eastAsia="Times New Roman" w:hAnsiTheme="minorBidi"/>
+          <w:color w:val="000000"/>
+          <w:sz w:val="24"/>
+          <w:szCs w:val="24"/>
+          <w:lang w:eastAsia="en-GB"/>
+        </w:rPr>
+        <w:t>. I created big navigation tabs and big buttons, I think it makes the site more accessible and the big green buttons are also a good call to action. The message of the site is also reinforced by the home page, that contains a simple carousel of inspirational quotes about veganism. </w:t>
+      </w:r>
+    </w:p>
+    <w:p>
+      <w:pPr>
+        <w:spacing w:after="0" w:line="240" w:lineRule="auto"/>
+        <w:jc w:val="lowKashida"/>
+        <w:rPr>
+          <w:rFonts w:asciiTheme="minorBidi" w:eastAsia="Times New Roman" w:hAnsiTheme="minorBidi"/>
+          <w:sz w:val="24"/>
+          <w:szCs w:val="24"/>
+          <w:lang w:eastAsia="en-GB"/>
+        </w:rPr>
+      </w:pPr>
+      <w:r>
+        <w:rPr>
+          <w:rFonts w:asciiTheme="minorBidi" w:eastAsia="Times New Roman" w:hAnsiTheme="minorBidi"/>
+          <w:color w:val="000000"/>
+          <w:sz w:val="24"/>
+          <w:szCs w:val="24"/>
+          <w:lang w:eastAsia="en-GB"/>
+        </w:rPr>
+        <w:t> </w:t>
+      </w:r>
+    </w:p>
+    <w:p>
+      <w:pPr>
+        <w:spacing w:after="0" w:line="240" w:lineRule="auto"/>
+        <w:jc w:val="lowKashida"/>
+        <w:rPr>
+          <w:rFonts w:asciiTheme="minorBidi" w:eastAsia="Times New Roman" w:hAnsiTheme="minorBidi"/>
+          <w:color w:val="000000"/>
+          <w:sz w:val="24"/>
+          <w:szCs w:val="24"/>
+          <w:lang w:eastAsia="en-GB"/>
+        </w:rPr>
+      </w:pPr>
+    </w:p>
+    <w:p>
+      <w:pPr>
+        <w:spacing w:after="0" w:line="240" w:lineRule="auto"/>
+        <w:jc w:val="lowKashida"/>
+        <w:rPr>
+          <w:rFonts w:asciiTheme="minorBidi" w:eastAsia="Times New Roman" w:hAnsiTheme="minorBidi"/>
+          <w:color w:val="000000"/>
+          <w:sz w:val="24"/>
+          <w:szCs w:val="24"/>
+          <w:lang w:eastAsia="en-GB"/>
+        </w:rPr>
+      </w:pPr>
+      <w:r>
+        <w:rPr>
+          <w:rFonts w:asciiTheme="minorBidi" w:eastAsia="Times New Roman" w:hAnsiTheme="minorBidi"/>
+          <w:color w:val="000000"/>
+          <w:sz w:val="24"/>
+          <w:szCs w:val="24"/>
+          <w:lang w:eastAsia="en-GB"/>
+        </w:rPr>
+        <w:t>The site requires a server</w:t>
+      </w:r>
+      <w:r>
+        <w:rPr>
+          <w:rFonts w:asciiTheme="minorBidi" w:eastAsia="Times New Roman" w:hAnsiTheme="minorBidi"/>
+          <w:color w:val="000000"/>
+          <w:sz w:val="24"/>
+          <w:szCs w:val="24"/>
+          <w:lang w:eastAsia="en-GB"/>
+        </w:rPr>
+        <w:t xml:space="preserve"> in order</w:t>
+      </w:r>
+      <w:r>
+        <w:rPr>
+          <w:rFonts w:asciiTheme="minorBidi" w:eastAsia="Times New Roman" w:hAnsiTheme="minorBidi"/>
+          <w:color w:val="000000"/>
+          <w:sz w:val="24"/>
+          <w:szCs w:val="24"/>
+          <w:lang w:eastAsia="en-GB"/>
+        </w:rPr>
+        <w:t xml:space="preserve"> to load properly. You can access it here:</w:t>
+      </w:r>
+    </w:p>
+    <w:p>
+      <w:pPr>
+        <w:spacing w:after="0" w:line="240" w:lineRule="auto"/>
+        <w:jc w:val="lowKashida"/>
+        <w:rPr>
+          <w:rFonts w:asciiTheme="minorBidi" w:eastAsia="Times New Roman" w:hAnsiTheme="minorBidi"/>
+          <w:color w:val="000000"/>
+          <w:sz w:val="24"/>
+          <w:szCs w:val="24"/>
+          <w:lang w:eastAsia="en-GB"/>
+        </w:rPr>
+      </w:pPr>
+    </w:p>
+    <w:p>
+      <w:pPr>
+        <w:spacing w:after="0" w:line="240" w:lineRule="auto"/>
+        <w:jc w:val="lowKashida"/>
+        <w:rPr>
+          <w:rFonts w:asciiTheme="minorBidi" w:eastAsia="Times New Roman" w:hAnsiTheme="minorBidi"/>
+          <w:color w:val="000000"/>
+          <w:sz w:val="24"/>
+          <w:szCs w:val="24"/>
+          <w:lang w:eastAsia="en-GB"/>
+        </w:rPr>
+      </w:pPr>
+      <w:r>
+        <w:rPr>
+          <w:rFonts w:asciiTheme="minorBidi" w:eastAsia="Times New Roman" w:hAnsiTheme="minorBidi"/>
+          <w:color w:val="000000"/>
+          <w:sz w:val="24"/>
+          <w:szCs w:val="24"/>
+          <w:lang w:eastAsia="en-GB"/>
+        </w:rPr>
+        <w:t>https://radu-lefter.github.io/veganism/</w:t>
+      </w:r>
+    </w:p>
+    <w:p>
+      <w:pPr>
+        <w:spacing w:after="0" w:line="240" w:lineRule="auto"/>
+        <w:jc w:val="lowKashida"/>
+        <w:rPr>
+          <w:rFonts w:asciiTheme="minorBidi" w:eastAsia="Times New Roman" w:hAnsiTheme="minorBidi"/>
+          <w:color w:val="000000"/>
+          <w:sz w:val="24"/>
+          <w:szCs w:val="24"/>
+          <w:lang w:eastAsia="en-GB"/>
+        </w:rPr>
+      </w:pPr>
+    </w:p>
+    <w:p>
+      <w:pPr>
+        <w:spacing w:after="0" w:line="240" w:lineRule="auto"/>
+        <w:jc w:val="lowKashida"/>
+        <w:rPr>
+          <w:rFonts w:asciiTheme="minorBidi" w:eastAsia="Times New Roman" w:hAnsiTheme="minorBidi"/>
+          <w:color w:val="000000"/>
+          <w:sz w:val="24"/>
+          <w:szCs w:val="24"/>
+          <w:lang w:eastAsia="en-GB"/>
+        </w:rPr>
+      </w:pPr>
+      <w:r>
+        <w:rPr>
+          <w:rFonts w:asciiTheme="minorBidi" w:eastAsia="Times New Roman" w:hAnsiTheme="minorBidi"/>
+          <w:color w:val="000000"/>
+          <w:sz w:val="24"/>
+          <w:szCs w:val="24"/>
+          <w:lang w:eastAsia="en-GB"/>
+        </w:rPr>
+        <w:t>The code can be found on</w:t>
       </w:r>
       <w:r>
         <w:rPr>
@@ -1423,179 +1753,6 @@
           <w:szCs w:val="24"/>
           <w:lang w:eastAsia="en-GB"/>
         </w:rPr>
-        <w:t xml:space="preserve">I set the media screen breakpoint at 480px as this is the size of an iPhone, one of the most popular phones in the UK. </w:t>
-      </w:r>
-      <w:r>
-        <w:rPr>
-          <w:rFonts w:asciiTheme="minorBidi" w:eastAsia="Times New Roman" w:hAnsiTheme="minorBidi"/>
-          <w:color w:val="000000"/>
-          <w:sz w:val="24"/>
-          <w:szCs w:val="24"/>
-          <w:lang w:eastAsia="en-GB"/>
-        </w:rPr>
-        <w:t>I chose a desktop-first implementation as I found it easier to adapt it to mobile than the other way around, to present all the information on a large screen and then cut out any unnecessary parts for the mobile version.</w:t>
-      </w:r>
-    </w:p>
-    <w:p>
-      <w:pPr>
-        <w:spacing w:after="0" w:line="240" w:lineRule="auto"/>
-        <w:ind w:firstLine="720"/>
-        <w:jc w:val="mediumKashida"/>
-        <w:rPr>
-          <w:rFonts w:asciiTheme="minorBidi" w:eastAsia="Times New Roman" w:hAnsiTheme="minorBidi"/>
-          <w:sz w:val="24"/>
-          <w:szCs w:val="24"/>
-          <w:lang w:eastAsia="en-GB"/>
-        </w:rPr>
-      </w:pPr>
-      <w:r>
-        <w:rPr>
-          <w:rFonts w:asciiTheme="minorBidi" w:eastAsia="Times New Roman" w:hAnsiTheme="minorBidi"/>
-          <w:color w:val="000000"/>
-          <w:sz w:val="24"/>
-          <w:szCs w:val="24"/>
-          <w:lang w:eastAsia="en-GB"/>
-        </w:rPr>
-        <w:t xml:space="preserve">I designed my site with minimalism and simplicity in mind. I wanted to transmit simple ideas and I wanted a simple framework to deliver them. I kept the </w:t>
-      </w:r>
-      <w:r>
-        <w:rPr>
-          <w:rFonts w:asciiTheme="minorBidi" w:eastAsia="Times New Roman" w:hAnsiTheme="minorBidi"/>
-          <w:color w:val="000000"/>
-          <w:sz w:val="24"/>
-          <w:szCs w:val="24"/>
-          <w:lang w:eastAsia="en-GB"/>
-        </w:rPr>
-        <w:t>colour</w:t>
-      </w:r>
-      <w:r>
-        <w:rPr>
-          <w:rFonts w:asciiTheme="minorBidi" w:eastAsia="Times New Roman" w:hAnsiTheme="minorBidi"/>
-          <w:color w:val="000000"/>
-          <w:sz w:val="24"/>
-          <w:szCs w:val="24"/>
-          <w:lang w:eastAsia="en-GB"/>
-        </w:rPr>
-        <w:t xml:space="preserve"> scheme very simple but also meaningful, it is based on the vegan flag and reinforce</w:t>
-      </w:r>
-      <w:r>
-        <w:rPr>
-          <w:rFonts w:asciiTheme="minorBidi" w:eastAsia="Times New Roman" w:hAnsiTheme="minorBidi"/>
-          <w:color w:val="000000"/>
-          <w:sz w:val="24"/>
-          <w:szCs w:val="24"/>
-          <w:lang w:eastAsia="en-GB"/>
-        </w:rPr>
-        <w:t>s</w:t>
-      </w:r>
-      <w:r>
-        <w:rPr>
-          <w:rFonts w:asciiTheme="minorBidi" w:eastAsia="Times New Roman" w:hAnsiTheme="minorBidi"/>
-          <w:color w:val="000000"/>
-          <w:sz w:val="24"/>
-          <w:szCs w:val="24"/>
-          <w:lang w:eastAsia="en-GB"/>
-        </w:rPr>
-        <w:t xml:space="preserve"> the message</w:t>
-      </w:r>
-      <w:r>
-        <w:rPr>
-          <w:rFonts w:asciiTheme="minorBidi" w:eastAsia="Times New Roman" w:hAnsiTheme="minorBidi"/>
-          <w:color w:val="000000"/>
-          <w:sz w:val="24"/>
-          <w:szCs w:val="24"/>
-          <w:lang w:eastAsia="en-GB"/>
-        </w:rPr>
-        <w:t xml:space="preserve"> of veganism</w:t>
-      </w:r>
-      <w:r>
-        <w:rPr>
-          <w:rFonts w:asciiTheme="minorBidi" w:eastAsia="Times New Roman" w:hAnsiTheme="minorBidi"/>
-          <w:color w:val="000000"/>
-          <w:sz w:val="24"/>
-          <w:szCs w:val="24"/>
-          <w:lang w:eastAsia="en-GB"/>
-        </w:rPr>
-        <w:t>. I created big navigation tabs and big buttons, I think it makes the site more accessible and the big green buttons are also a good call to action. The message of the site is also reinforced by the home page, that contains a simple carousel of inspirational quotes about veganism. </w:t>
-      </w:r>
-    </w:p>
-    <w:p>
-      <w:pPr>
-        <w:spacing w:after="0" w:line="240" w:lineRule="auto"/>
-        <w:jc w:val="mediumKashida"/>
-        <w:rPr>
-          <w:rFonts w:asciiTheme="minorBidi" w:eastAsia="Times New Roman" w:hAnsiTheme="minorBidi"/>
-          <w:sz w:val="24"/>
-          <w:szCs w:val="24"/>
-          <w:lang w:eastAsia="en-GB"/>
-        </w:rPr>
-      </w:pPr>
-      <w:r>
-        <w:rPr>
-          <w:rFonts w:asciiTheme="minorBidi" w:eastAsia="Times New Roman" w:hAnsiTheme="minorBidi"/>
-          <w:color w:val="000000"/>
-          <w:sz w:val="24"/>
-          <w:szCs w:val="24"/>
-          <w:lang w:eastAsia="en-GB"/>
-        </w:rPr>
-        <w:t> </w:t>
-      </w:r>
-    </w:p>
-    <w:p>
-      <w:pPr>
-        <w:spacing w:after="0" w:line="240" w:lineRule="auto"/>
-        <w:jc w:val="mediumKashida"/>
-        <w:rPr>
-          <w:rFonts w:asciiTheme="minorBidi" w:eastAsia="Times New Roman" w:hAnsiTheme="minorBidi"/>
-          <w:color w:val="000000"/>
-          <w:sz w:val="24"/>
-          <w:szCs w:val="24"/>
-          <w:lang w:eastAsia="en-GB"/>
-        </w:rPr>
-      </w:pPr>
-    </w:p>
-    <w:p>
-      <w:pPr>
-        <w:spacing w:after="0" w:line="240" w:lineRule="auto"/>
-        <w:jc w:val="mediumKashida"/>
-        <w:rPr>
-          <w:rFonts w:asciiTheme="minorBidi" w:eastAsia="Times New Roman" w:hAnsiTheme="minorBidi"/>
-          <w:color w:val="000000"/>
-          <w:sz w:val="24"/>
-          <w:szCs w:val="24"/>
-          <w:lang w:eastAsia="en-GB"/>
-        </w:rPr>
-      </w:pPr>
-    </w:p>
-    <w:p>
-      <w:pPr>
-        <w:spacing w:after="0" w:line="240" w:lineRule="auto"/>
-        <w:jc w:val="mediumKashida"/>
-        <w:rPr>
-          <w:rFonts w:asciiTheme="minorBidi" w:eastAsia="Times New Roman" w:hAnsiTheme="minorBidi"/>
-          <w:sz w:val="24"/>
-          <w:szCs w:val="24"/>
-          <w:lang w:eastAsia="en-GB"/>
-        </w:rPr>
-      </w:pPr>
-      <w:r>
-        <w:rPr>
-          <w:rFonts w:asciiTheme="minorBidi" w:eastAsia="Times New Roman" w:hAnsiTheme="minorBidi"/>
-          <w:color w:val="000000"/>
-          <w:sz w:val="24"/>
-          <w:szCs w:val="24"/>
-          <w:lang w:eastAsia="en-GB"/>
-        </w:rPr>
-        <w:t xml:space="preserve">Link to </w:t>
-      </w:r>
-      <w:r>
-        <w:rPr>
-          <w:rFonts w:asciiTheme="minorBidi" w:eastAsia="Times New Roman" w:hAnsiTheme="minorBidi"/>
-          <w:color w:val="000000"/>
-          <w:sz w:val="24"/>
-          <w:szCs w:val="24"/>
-          <w:lang w:eastAsia="en-GB"/>
-        </w:rPr>
         <w:t>GitHub</w:t>
       </w:r>
       <w:r>
@@ -1606,6 +1763,16 @@
           <w:szCs w:val="24"/>
           <w:lang w:eastAsia="en-GB"/>
         </w:rPr>
+        <w:t xml:space="preserve"> here</w:t>
+      </w:r>
+      <w:r>
+        <w:rPr>
+          <w:rFonts w:asciiTheme="minorBidi" w:eastAsia="Times New Roman" w:hAnsiTheme="minorBidi"/>
+          <w:color w:val="000000"/>
+          <w:sz w:val="24"/>
+          <w:szCs w:val="24"/>
+          <w:lang w:eastAsia="en-GB"/>
+        </w:rPr>
         <w:t>:</w:t>
       </w:r>
       <w:r>
@@ -1616,12 +1783,47 @@
           <w:szCs w:val="24"/>
           <w:lang w:eastAsia="en-GB"/>
         </w:rPr>
-        <w:t xml:space="preserve"> https://github.com/radu-lefter/veganism</w:t>
-      </w:r>
-    </w:p>
-    <w:p>
-      <w:pPr>
-        <w:jc w:val="mediumKashida"/>
+        <w:t xml:space="preserve"> </w:t>
+      </w:r>
+    </w:p>
+    <w:p>
+      <w:pPr>
+        <w:spacing w:after="0" w:line="240" w:lineRule="auto"/>
+        <w:jc w:val="lowKashida"/>
+        <w:rPr>
+          <w:rFonts w:asciiTheme="minorBidi" w:eastAsia="Times New Roman" w:hAnsiTheme="minorBidi"/>
+          <w:color w:val="000000"/>
+          <w:sz w:val="24"/>
+          <w:szCs w:val="24"/>
+          <w:lang w:eastAsia="en-GB"/>
+        </w:rPr>
+      </w:pPr>
+    </w:p>
+    <w:p>
+      <w:pPr>
+        <w:spacing w:after="0" w:line="240" w:lineRule="auto"/>
+        <w:jc w:val="lowKashida"/>
+        <w:rPr>
+          <w:rFonts w:asciiTheme="minorBidi" w:eastAsia="Times New Roman" w:hAnsiTheme="minorBidi"/>
+          <w:sz w:val="24"/>
+          <w:szCs w:val="24"/>
+          <w:lang w:eastAsia="en-GB"/>
+        </w:rPr>
+      </w:pPr>
+      <w:r>
+        <w:rPr>
+          <w:rFonts w:asciiTheme="minorBidi" w:eastAsia="Times New Roman" w:hAnsiTheme="minorBidi"/>
+          <w:color w:val="000000"/>
+          <w:sz w:val="24"/>
+          <w:szCs w:val="24"/>
+          <w:lang w:eastAsia="en-GB"/>
+        </w:rPr>
+        <w:t>https://github.com/radu-lefter/veganism</w:t>
+      </w:r>
+    </w:p>
+    <w:p>
+      <w:pPr>
+        <w:jc w:val="lowKashida"/>
         <w:rPr>
           <w:rFonts w:asciiTheme="minorBidi" w:hAnsiTheme="minorBidi"/>
           <w:sz w:val="24"/>
@@ -2226,6 +2428,74 @@
       <w:contextualSpacing/>
     </w:pPr>
   </w:style>
+  <w:style w:type="paragraph" w:styleId="HTMLPreformatted">
+    <w:name w:val="HTML Preformatted"/>
+    <w:basedOn w:val="Normal"/>
+    <w:link w:val="HTMLPreformattedChar"/>
+    <w:uiPriority w:val="99"/>
+    <w:semiHidden/>
+    <w:unhideWhenUsed/>
+    <w:rsid w:val="00CE68BA"/>
+    <w:pPr>
+      <w:tabs>
+        <w:tab w:val="left" w:pos="916"/>
+        <w:tab w:val="left" w:pos="1832"/>
+        <w:tab w:val="left" w:pos="2748"/>
+        <w:tab w:val="left" w:pos="3664"/>
+        <w:tab w:val="left" w:pos="4580"/>
+        <w:tab w:val="left" w:pos="5496"/>
+        <w:tab w:val="left" w:pos="6412"/>
+        <w:tab w:val="left" w:pos="7328"/>
+        <w:tab w:val="left" w:pos="8244"/>
+        <w:tab w:val="left" w:pos="9160"/>
+        <w:tab w:val="left" w:pos="10076"/>
+        <w:tab w:val="left" w:pos="10992"/>
+        <w:tab w:val="left" w:pos="11908"/>
+        <w:tab w:val="left" w:pos="12824"/>
+        <w:tab w:val="left" w:pos="13740"/>
+        <w:tab w:val="left" w:pos="14656"/>
+      </w:tabs>
+      <w:spacing w:after="0" w:line="240" w:lineRule="auto"/>
+    </w:pPr>
+    <w:rPr>
+      <w:rFonts w:ascii="Courier New" w:eastAsia="Times New Roman" w:hAnsi="Courier New" w:cs="Courier New"/>
+      <w:sz w:val="20"/>
+      <w:szCs w:val="20"/>
+      <w:lang w:eastAsia="en-GB"/>
+    </w:rPr>
+  </w:style>
+  <w:style w:type="character" w:customStyle="1" w:styleId="HTMLPreformattedChar">
+    <w:name w:val="HTML Preformatted Char"/>
+    <w:basedOn w:val="DefaultParagraphFont"/>
+    <w:link w:val="HTMLPreformatted"/>
+    <w:uiPriority w:val="99"/>
+    <w:semiHidden/>
+    <w:rsid w:val="00CE68BA"/>
+    <w:rPr>
+      <w:rFonts w:ascii="Courier New" w:eastAsia="Times New Roman" w:hAnsi="Courier New" w:cs="Courier New"/>
+      <w:sz w:val="20"/>
+      <w:szCs w:val="20"/>
+      <w:lang w:eastAsia="en-GB"/>
+    </w:rPr>
+  </w:style>
+  <w:style w:type="character" w:styleId="HTMLCode">
+    <w:name w:val="HTML Code"/>
+    <w:basedOn w:val="DefaultParagraphFont"/>
+    <w:uiPriority w:val="99"/>
+    <w:semiHidden/>
+    <w:unhideWhenUsed/>
+    <w:rsid w:val="00CE68BA"/>
+    <w:rPr>
+      <w:rFonts w:ascii="Courier New" w:eastAsia="Times New Roman" w:hAnsi="Courier New" w:cs="Courier New"/>
+      <w:sz w:val="20"/>
+      <w:szCs w:val="20"/>
+    </w:rPr>
+  </w:style>
+  <w:style w:type="character" w:customStyle="1" w:styleId="hljs-attribute">
+    <w:name w:val="hljs-attribute"/>
+    <w:basedOn w:val="DefaultParagraphFont"/>
+    <w:rsid w:val="00CE68BA"/>
+  </w:style>
 </w:styles>
 </file>
 

</xml_diff>